<commit_message>
Projeto: Desenvolvimento do Projeto Conceitual Arquivo: Leia-me
</commit_message>
<xml_diff>
--- a/Leia-me.docx
+++ b/Leia-me.docx
@@ -58,16 +58,77 @@
         <w:rPr>
           <w:lang w:val="pt-BR"/>
         </w:rPr>
-        <w:t>O Sistema de Verificação de Matricula, doravante denominado simplesmente SYSMA</w:t>
+        <w:t>O Sistema de Verificação de Matricula, doravante denominado simplesmente SYSMATRICULA, tem por finalidade verificar uma serie de matrículas da empresa XPTO.</w:t>
       </w:r>
+    </w:p>
+    <w:p>
+      <w:pPr>
+        <w:rPr>
+          <w:lang w:val="pt-BR"/>
+        </w:rPr>
+      </w:pPr>
+      <w:r>
+        <w:rPr>
+          <w:lang w:val="pt-BR"/>
+        </w:rPr>
+        <w:t>As matrículas armazenadas em lote (arquivo em formato texto) e separadas com quebra de linha, sendo a divisão de matrículas indicada pela mudança de linha, serão verificadas da seguinte maneira:</w:t>
+      </w:r>
+    </w:p>
+    <w:p>
+      <w:pPr>
+        <w:rPr>
+          <w:lang w:val="pt-BR"/>
+        </w:rPr>
+      </w:pPr>
+      <w:r>
+        <w:rPr>
+          <w:lang w:val="pt-BR"/>
+        </w:rPr>
+        <w:t>* As matriculas que não houverem dígito verificador terão este gerado automaticamente.</w:t>
+      </w:r>
+    </w:p>
+    <w:p>
+      <w:pPr>
+        <w:rPr>
+          <w:lang w:val="pt-BR"/>
+        </w:rPr>
+      </w:pPr>
+      <w:r>
+        <w:rPr>
+          <w:lang w:val="pt-BR"/>
+        </w:rPr>
+        <w:t>* As matrículas que possuírem o dígito verificador serão autenticadas, acusando se está correto ou não.</w:t>
+      </w:r>
+    </w:p>
+    <w:p>
+      <w:pPr>
+        <w:rPr>
+          <w:lang w:val="pt-BR"/>
+        </w:rPr>
+      </w:pPr>
+    </w:p>
+    <w:p>
+      <w:pPr>
+        <w:rPr>
+          <w:lang w:val="pt-BR"/>
+        </w:rPr>
+      </w:pPr>
       <w:bookmarkStart w:id="0" w:name="_GoBack"/>
       <w:bookmarkEnd w:id="0"/>
-      <w:r>
-        <w:rPr>
-          <w:lang w:val="pt-BR"/>
-        </w:rPr>
-        <w:t xml:space="preserve">TRICULA, tem por </w:t>
-      </w:r>
+    </w:p>
+    <w:p>
+      <w:pPr>
+        <w:rPr>
+          <w:lang w:val="pt-BR"/>
+        </w:rPr>
+      </w:pPr>
+    </w:p>
+    <w:p>
+      <w:pPr>
+        <w:rPr>
+          <w:lang w:val="pt-BR"/>
+        </w:rPr>
+      </w:pPr>
     </w:p>
     <w:sectPr>
       <w:pgSz w:w="11906" w:h="16838"/>

</xml_diff>

<commit_message>
Projeto: Desenvolvimento do Projeto Conceitual Arquivo: Leia-me. Diagramas: Caso de Uso; Modelo Entidade Relacionamento e Lógico.
</commit_message>
<xml_diff>
--- a/Leia-me.docx
+++ b/Leia-me.docx
@@ -409,6 +409,106 @@
           <w:lang w:val="pt-BR"/>
         </w:rPr>
       </w:pPr>
+    </w:p>
+    <w:p>
+      <w:pPr>
+        <w:rPr>
+          <w:rFonts w:hint="default"/>
+          <w:lang w:val="pt-BR"/>
+        </w:rPr>
+      </w:pPr>
+    </w:p>
+    <w:p>
+      <w:pPr>
+        <w:rPr>
+          <w:rFonts w:hint="default"/>
+          <w:lang w:val="pt-BR"/>
+        </w:rPr>
+      </w:pPr>
+      <w:r>
+        <w:rPr>
+          <w:rFonts w:hint="default"/>
+          <w:lang w:val="pt-BR"/>
+        </w:rPr>
+        <w:t>Como utilizar o Sistema de Verificação de Matrícula</w:t>
+      </w:r>
+    </w:p>
+    <w:p>
+      <w:pPr>
+        <w:rPr>
+          <w:rFonts w:hint="default"/>
+          <w:lang w:val="pt-BR"/>
+        </w:rPr>
+      </w:pPr>
+      <w:r>
+        <w:rPr>
+          <w:rFonts w:hint="default"/>
+          <w:lang w:val="pt-BR"/>
+        </w:rPr>
+        <w:t>---------------------------------------------------------------------</w:t>
+      </w:r>
+    </w:p>
+    <w:p>
+      <w:pPr>
+        <w:rPr>
+          <w:rFonts w:hint="default"/>
+          <w:lang w:val="pt-BR"/>
+        </w:rPr>
+      </w:pPr>
+    </w:p>
+    <w:p>
+      <w:pPr>
+        <w:rPr>
+          <w:rFonts w:hint="default"/>
+          <w:lang w:val="pt-BR"/>
+        </w:rPr>
+      </w:pPr>
+      <w:r>
+        <w:rPr>
+          <w:rFonts w:hint="default"/>
+          <w:lang w:val="pt-BR"/>
+        </w:rPr>
+        <w:t>Pensando em tornar a experiência de utilização o mais amigável possível, o Sistema apresentará um ambiente gráfico, porém simplista, com foco na eficácia.</w:t>
+      </w:r>
+    </w:p>
+    <w:p>
+      <w:pPr>
+        <w:rPr>
+          <w:rFonts w:hint="default"/>
+          <w:lang w:val="pt-BR"/>
+        </w:rPr>
+      </w:pPr>
+    </w:p>
+    <w:p>
+      <w:pPr>
+        <w:rPr>
+          <w:rFonts w:hint="default"/>
+          <w:lang w:val="pt-BR"/>
+        </w:rPr>
+      </w:pPr>
+      <w:r>
+        <w:rPr>
+          <w:rFonts w:hint="default"/>
+          <w:lang w:val="pt-BR"/>
+        </w:rPr>
+        <w:t>-Inicialização do Sistema:</w:t>
+      </w:r>
+    </w:p>
+    <w:p>
+      <w:pPr>
+        <w:ind w:firstLine="420" w:firstLineChars="0"/>
+        <w:rPr>
+          <w:rFonts w:hint="default"/>
+          <w:lang w:val="pt-BR"/>
+        </w:rPr>
+      </w:pPr>
+      <w:r>
+        <w:rPr>
+          <w:rFonts w:hint="default"/>
+          <w:lang w:val="pt-BR"/>
+        </w:rPr>
+        <w:t>-Abrirá uma janela</w:t>
+      </w:r>
       <w:bookmarkStart w:id="0" w:name="_GoBack"/>
       <w:bookmarkEnd w:id="0"/>
     </w:p>

</xml_diff>

<commit_message>
Projeto: Desenvolvimento do Projeto Conceitual Diagramas: Diagrama de Classes; Arquivo: Leia-me.
</commit_message>
<xml_diff>
--- a/Leia-me.docx
+++ b/Leia-me.docx
@@ -507,7 +507,55 @@
           <w:rFonts w:hint="default"/>
           <w:lang w:val="pt-BR"/>
         </w:rPr>
-        <w:t>-Abrirá uma janela</w:t>
+        <w:t>-Abrirá uma janela com os seguintes botões: Selecionar Arquivo; Verificar Matricula; Gerar Dígito Verificador;</w:t>
+      </w:r>
+    </w:p>
+    <w:p>
+      <w:pPr>
+        <w:ind w:firstLine="420" w:firstLineChars="0"/>
+        <w:rPr>
+          <w:rFonts w:hint="default"/>
+          <w:lang w:val="pt-BR"/>
+        </w:rPr>
+      </w:pPr>
+      <w:r>
+        <w:rPr>
+          <w:rFonts w:hint="default"/>
+          <w:lang w:val="pt-BR"/>
+        </w:rPr>
+        <w:t>- Ao clicar em Selecionar arquivo, você deverá selecionar o arquivo que contem as Matrículas em lote;</w:t>
+      </w:r>
+    </w:p>
+    <w:p>
+      <w:pPr>
+        <w:ind w:firstLine="420" w:firstLineChars="0"/>
+        <w:rPr>
+          <w:rFonts w:hint="default"/>
+          <w:lang w:val="pt-BR"/>
+        </w:rPr>
+      </w:pPr>
+      <w:r>
+        <w:rPr>
+          <w:rFonts w:hint="default"/>
+          <w:lang w:val="pt-BR"/>
+        </w:rPr>
+        <w:t>-Ao clicar em Verificar, selecionando a pasta que conterá os Resultados, ele irá verificar as Matrículas e automaticamente irá gerar o arquivo matriculasVerificadas.txt na pasta de Resultados;</w:t>
+      </w:r>
+    </w:p>
+    <w:p>
+      <w:pPr>
+        <w:ind w:firstLine="420" w:firstLineChars="0"/>
+        <w:rPr>
+          <w:rFonts w:hint="default"/>
+          <w:lang w:val="pt-BR"/>
+        </w:rPr>
+      </w:pPr>
+      <w:r>
+        <w:rPr>
+          <w:rFonts w:hint="default"/>
+          <w:lang w:val="pt-BR"/>
+        </w:rPr>
+        <w:t>-Ao clicar em Gerar Dígito Verificador, selecionando a pasta que conterá os Resultados, ele irá gerar as matrículas e automaticamente irá gerar o arquivo matriculasComDV.txt na pasta de Resultados;</w:t>
       </w:r>
       <w:bookmarkStart w:id="0" w:name="_GoBack"/>
       <w:bookmarkEnd w:id="0"/>

</xml_diff>